<commit_message>
falta en format pdf
</commit_message>
<xml_diff>
--- a/UD1/Apache, Php i nodes.docx
+++ b/UD1/Apache, Php i nodes.docx
@@ -33,9 +33,7 @@
         </w:rPr>
       </w:pPr>
       <w:r>
-        <w:rPr>
-          <w:lang w:val="ca-ES"/>
-        </w:rPr>
+        <w:rPr/>
         <w:drawing>
           <wp:inline distT="0" distB="0" distL="0" distR="0">
             <wp:extent cx="5939790" cy="5821680"/>
@@ -195,7 +193,6 @@
           </w:r>
           <w:r>
             <w:rPr>
-              <w:webHidden/>
               <w:rStyle w:val="Enlladelndex"/>
               <w:smallCaps w:val="false"/>
               <w:caps w:val="false"/>
@@ -210,6 +207,7 @@
               <w:b w:val="false"/>
               <w:shd w:fill="auto" w:val="clear"/>
               <w:szCs w:val="24"/>
+              <w:vanish w:val="false"/>
               <w:rFonts w:eastAsia="Arial" w:cs="Arial" w:ascii="Arial" w:hAnsi="Arial"/>
               <w:color w:val="000000"/>
               <w:lang w:val="ca-ES"/>
@@ -218,7 +216,6 @@
           </w:r>
           <w:r>
             <w:rPr>
-              <w:webHidden/>
               <w:rStyle w:val="Enlladelndex"/>
               <w:smallCaps w:val="false"/>
               <w:caps w:val="false"/>
@@ -233,11 +230,35 @@
               <w:b w:val="false"/>
               <w:shd w:fill="auto" w:val="clear"/>
               <w:szCs w:val="24"/>
+              <w:vanish w:val="false"/>
               <w:rFonts w:eastAsia="Arial" w:cs="Arial" w:ascii="Arial" w:hAnsi="Arial"/>
               <w:color w:val="000000"/>
               <w:lang w:val="ca-ES"/>
             </w:rPr>
             <w:fldChar w:fldCharType="separate"/>
+          </w:r>
+          <w:r>
+            <w:rPr>
+              <w:rStyle w:val="Enlladelndex"/>
+              <w:rFonts w:eastAsia="Arial" w:cs="Arial" w:ascii="Arial" w:hAnsi="Arial"/>
+              <w:b w:val="false"/>
+              <w:i w:val="false"/>
+              <w:caps w:val="false"/>
+              <w:smallCaps w:val="false"/>
+              <w:strike w:val="false"/>
+              <w:dstrike w:val="false"/>
+              <w:vanish w:val="false"/>
+              <w:color w:val="000000"/>
+              <w:position w:val="0"/>
+              <w:sz w:val="24"/>
+              <w:sz w:val="24"/>
+              <w:szCs w:val="24"/>
+              <w:u w:val="none"/>
+              <w:shd w:fill="auto" w:val="clear"/>
+              <w:vertAlign w:val="baseline"/>
+              <w:lang w:val="ca-ES"/>
+            </w:rPr>
+            <w:t xml:space="preserve">1. </w:t>
           </w:r>
           <w:hyperlink w:anchor="_heading=h.ioxwaydmm5i">
             <w:r>
@@ -251,6 +272,7 @@
                 <w:smallCaps w:val="false"/>
                 <w:strike w:val="false"/>
                 <w:dstrike w:val="false"/>
+                <w:vanish w:val="false"/>
                 <w:color w:val="000000"/>
                 <w:position w:val="0"/>
                 <w:sz w:val="24"/>
@@ -262,6 +284,28 @@
                 <w:lang w:val="ca-ES"/>
               </w:rPr>
               <w:t>CGI (Common Gateway Interface)</w:t>
+            </w:r>
+            <w:r>
+              <w:rPr>
+                <w:rStyle w:val="Enlladelndex"/>
+                <w:rFonts w:eastAsia="Arial" w:cs="Arial" w:ascii="Arial" w:hAnsi="Arial"/>
+                <w:b w:val="false"/>
+                <w:i w:val="false"/>
+                <w:caps w:val="false"/>
+                <w:smallCaps w:val="false"/>
+                <w:strike w:val="false"/>
+                <w:dstrike w:val="false"/>
+                <w:vanish w:val="false"/>
+                <w:color w:val="000000"/>
+                <w:position w:val="0"/>
+                <w:sz w:val="24"/>
+                <w:sz w:val="24"/>
+                <w:szCs w:val="24"/>
+                <w:u w:val="none"/>
+                <w:shd w:fill="auto" w:val="clear"/>
+                <w:vertAlign w:val="baseline"/>
+                <w:lang w:val="ca-ES"/>
+              </w:rPr>
               <w:tab/>
               <w:t>3</w:t>
             </w:r>
@@ -279,6 +323,28 @@
             <w:ind w:hanging="0" w:left="360"/>
             <w:rPr/>
           </w:pPr>
+          <w:r>
+            <w:rPr>
+              <w:rFonts w:eastAsia="Arial" w:cs="Arial" w:ascii="Arial" w:hAnsi="Arial"/>
+              <w:b w:val="false"/>
+              <w:i w:val="false"/>
+              <w:caps w:val="false"/>
+              <w:smallCaps w:val="false"/>
+              <w:strike w:val="false"/>
+              <w:dstrike w:val="false"/>
+              <w:vanish w:val="false"/>
+              <w:color w:val="000000"/>
+              <w:position w:val="0"/>
+              <w:sz w:val="24"/>
+              <w:sz w:val="24"/>
+              <w:szCs w:val="24"/>
+              <w:u w:val="none"/>
+              <w:shd w:fill="auto" w:val="clear"/>
+              <w:vertAlign w:val="baseline"/>
+              <w:lang w:val="ca-ES"/>
+            </w:rPr>
+            <w:t xml:space="preserve">2. </w:t>
+          </w:r>
           <w:hyperlink w:anchor="_heading=h.8t0pxihzuwac">
             <w:r>
               <w:rPr>
@@ -291,6 +357,7 @@
                 <w:smallCaps w:val="false"/>
                 <w:strike w:val="false"/>
                 <w:dstrike w:val="false"/>
+                <w:vanish w:val="false"/>
                 <w:color w:val="000000"/>
                 <w:position w:val="0"/>
                 <w:sz w:val="24"/>
@@ -319,6 +386,28 @@
             <w:ind w:hanging="0" w:left="360"/>
             <w:rPr/>
           </w:pPr>
+          <w:r>
+            <w:rPr>
+              <w:rFonts w:eastAsia="Arial" w:cs="Arial" w:ascii="Arial" w:hAnsi="Arial"/>
+              <w:b w:val="false"/>
+              <w:i w:val="false"/>
+              <w:caps w:val="false"/>
+              <w:smallCaps w:val="false"/>
+              <w:strike w:val="false"/>
+              <w:dstrike w:val="false"/>
+              <w:vanish w:val="false"/>
+              <w:color w:val="000000"/>
+              <w:position w:val="0"/>
+              <w:sz w:val="24"/>
+              <w:sz w:val="24"/>
+              <w:szCs w:val="24"/>
+              <w:u w:val="none"/>
+              <w:shd w:fill="auto" w:val="clear"/>
+              <w:vertAlign w:val="baseline"/>
+              <w:lang w:val="ca-ES"/>
+            </w:rPr>
+            <w:t xml:space="preserve">3. </w:t>
+          </w:r>
           <w:hyperlink w:anchor="_heading=h.ja5qyx8143um">
             <w:r>
               <w:rPr>
@@ -331,6 +420,7 @@
                 <w:smallCaps w:val="false"/>
                 <w:strike w:val="false"/>
                 <w:dstrike w:val="false"/>
+                <w:vanish w:val="false"/>
                 <w:color w:val="000000"/>
                 <w:position w:val="0"/>
                 <w:sz w:val="24"/>
@@ -359,6 +449,28 @@
             <w:ind w:hanging="0" w:left="360"/>
             <w:rPr/>
           </w:pPr>
+          <w:r>
+            <w:rPr>
+              <w:rFonts w:eastAsia="Arial" w:cs="Arial" w:ascii="Arial" w:hAnsi="Arial"/>
+              <w:b w:val="false"/>
+              <w:i w:val="false"/>
+              <w:caps w:val="false"/>
+              <w:smallCaps w:val="false"/>
+              <w:strike w:val="false"/>
+              <w:dstrike w:val="false"/>
+              <w:vanish w:val="false"/>
+              <w:color w:val="000000"/>
+              <w:position w:val="0"/>
+              <w:sz w:val="24"/>
+              <w:sz w:val="24"/>
+              <w:szCs w:val="24"/>
+              <w:u w:val="none"/>
+              <w:shd w:fill="auto" w:val="clear"/>
+              <w:vertAlign w:val="baseline"/>
+              <w:lang w:val="ca-ES"/>
+            </w:rPr>
+            <w:t xml:space="preserve">4. </w:t>
+          </w:r>
           <w:hyperlink w:anchor="_heading=h.9a6olofilfff">
             <w:r>
               <w:rPr>
@@ -371,6 +483,7 @@
                 <w:smallCaps w:val="false"/>
                 <w:strike w:val="false"/>
                 <w:dstrike w:val="false"/>
+                <w:vanish w:val="false"/>
                 <w:color w:val="000000"/>
                 <w:position w:val="0"/>
                 <w:sz w:val="24"/>
@@ -399,6 +512,28 @@
             <w:ind w:hanging="0" w:left="360"/>
             <w:rPr/>
           </w:pPr>
+          <w:r>
+            <w:rPr>
+              <w:rFonts w:eastAsia="Arial" w:cs="Arial" w:ascii="Arial" w:hAnsi="Arial"/>
+              <w:b w:val="false"/>
+              <w:i w:val="false"/>
+              <w:caps w:val="false"/>
+              <w:smallCaps w:val="false"/>
+              <w:strike w:val="false"/>
+              <w:dstrike w:val="false"/>
+              <w:vanish w:val="false"/>
+              <w:color w:val="000000"/>
+              <w:position w:val="0"/>
+              <w:sz w:val="24"/>
+              <w:sz w:val="24"/>
+              <w:szCs w:val="24"/>
+              <w:u w:val="none"/>
+              <w:shd w:fill="auto" w:val="clear"/>
+              <w:vertAlign w:val="baseline"/>
+              <w:lang w:val="ca-ES"/>
+            </w:rPr>
+            <w:t xml:space="preserve">5. </w:t>
+          </w:r>
           <w:hyperlink w:anchor="_heading=h.l5t9vs7s1dhf">
             <w:r>
               <w:rPr>
@@ -411,6 +546,7 @@
                 <w:smallCaps w:val="false"/>
                 <w:strike w:val="false"/>
                 <w:dstrike w:val="false"/>
+                <w:vanish w:val="false"/>
                 <w:color w:val="000000"/>
                 <w:position w:val="0"/>
                 <w:sz w:val="24"/>
@@ -439,6 +575,28 @@
             <w:ind w:hanging="0" w:left="360"/>
             <w:rPr/>
           </w:pPr>
+          <w:r>
+            <w:rPr>
+              <w:rFonts w:eastAsia="Arial" w:cs="Arial" w:ascii="Arial" w:hAnsi="Arial"/>
+              <w:b w:val="false"/>
+              <w:i w:val="false"/>
+              <w:caps w:val="false"/>
+              <w:smallCaps w:val="false"/>
+              <w:strike w:val="false"/>
+              <w:dstrike w:val="false"/>
+              <w:vanish w:val="false"/>
+              <w:color w:val="000000"/>
+              <w:position w:val="0"/>
+              <w:sz w:val="24"/>
+              <w:sz w:val="24"/>
+              <w:szCs w:val="24"/>
+              <w:u w:val="none"/>
+              <w:shd w:fill="auto" w:val="clear"/>
+              <w:vertAlign w:val="baseline"/>
+              <w:lang w:val="ca-ES"/>
+            </w:rPr>
+            <w:t xml:space="preserve">6. </w:t>
+          </w:r>
           <w:hyperlink w:anchor="_heading=h.8hoew06y8oe3">
             <w:r>
               <w:rPr>
@@ -451,6 +609,7 @@
                 <w:smallCaps w:val="false"/>
                 <w:strike w:val="false"/>
                 <w:dstrike w:val="false"/>
+                <w:vanish w:val="false"/>
                 <w:color w:val="000000"/>
                 <w:position w:val="0"/>
                 <w:sz w:val="24"/>
@@ -479,6 +638,28 @@
             <w:ind w:hanging="0" w:left="360"/>
             <w:rPr/>
           </w:pPr>
+          <w:r>
+            <w:rPr>
+              <w:rFonts w:eastAsia="Arial" w:cs="Arial" w:ascii="Arial" w:hAnsi="Arial"/>
+              <w:b w:val="false"/>
+              <w:i w:val="false"/>
+              <w:caps w:val="false"/>
+              <w:smallCaps w:val="false"/>
+              <w:strike w:val="false"/>
+              <w:dstrike w:val="false"/>
+              <w:vanish w:val="false"/>
+              <w:color w:val="000000"/>
+              <w:position w:val="0"/>
+              <w:sz w:val="24"/>
+              <w:sz w:val="24"/>
+              <w:szCs w:val="24"/>
+              <w:u w:val="none"/>
+              <w:shd w:fill="auto" w:val="clear"/>
+              <w:vertAlign w:val="baseline"/>
+              <w:lang w:val="ca-ES"/>
+            </w:rPr>
+            <w:t xml:space="preserve">7. </w:t>
+          </w:r>
           <w:hyperlink w:anchor="_heading=h.aostrz81xrn">
             <w:r>
               <w:rPr>
@@ -491,6 +672,7 @@
                 <w:smallCaps w:val="false"/>
                 <w:strike w:val="false"/>
                 <w:dstrike w:val="false"/>
+                <w:vanish w:val="false"/>
                 <w:color w:val="000000"/>
                 <w:position w:val="0"/>
                 <w:sz w:val="24"/>
@@ -522,6 +704,7 @@
               <w:b w:val="false"/>
               <w:shd w:fill="auto" w:val="clear"/>
               <w:szCs w:val="24"/>
+              <w:vanish w:val="false"/>
               <w:rFonts w:eastAsia="Arial" w:cs="Arial" w:ascii="Arial" w:hAnsi="Arial"/>
               <w:color w:val="000000"/>
               <w:lang w:val="ca-ES"/>
@@ -566,14 +749,7 @@
         </w:rPr>
       </w:pPr>
       <w:r>
-        <w:rPr>
-          <w:rFonts w:eastAsia="Arial" w:cs="Arial" w:ascii="Arial" w:hAnsi="Arial"/>
-          <w:color w:val="000000"/>
-          <w:sz w:val="36"/>
-          <w:szCs w:val="36"/>
-          <w:lang w:val="ca-ES"/>
-        </w:rPr>
-        <w:t>Enunciat</w:t>
+        <w:rPr/>
       </w:r>
     </w:p>
     <w:p>
@@ -585,6 +761,12 @@
       </w:pPr>
       <w:bookmarkStart w:id="3" w:name="_heading=h.ioxwaydmm5i"/>
       <w:bookmarkEnd w:id="3"/>
+      <w:r>
+        <w:rPr>
+          <w:lang w:val="ca-ES"/>
+        </w:rPr>
+        <w:t xml:space="preserve">1. </w:t>
+      </w:r>
       <w:r>
         <w:rPr>
           <w:lang w:val="ca-ES"/>
@@ -973,25 +1155,7 @@
           <w:szCs w:val="24"/>
           <w:lang w:val="ca-ES"/>
         </w:rPr>
-        <w:t xml:space="preserve"> l'usuari omple el camp de comentari. Quan feu clic a Envia, el text es passa a l'</w:t>
-      </w:r>
-      <w:r>
-        <w:rPr>
-          <w:rFonts w:eastAsia="Arial" w:cs="Arial" w:ascii="Arial" w:hAnsi="Arial"/>
-          <w:sz w:val="24"/>
-          <w:szCs w:val="24"/>
-          <w:lang w:val="ca-ES"/>
-        </w:rPr>
-        <w:t>e</w:t>
-      </w:r>
-      <w:r>
-        <w:rPr>
-          <w:rFonts w:eastAsia="Arial" w:cs="Arial" w:ascii="Arial" w:hAnsi="Arial"/>
-          <w:sz w:val="24"/>
-          <w:szCs w:val="24"/>
-          <w:lang w:val="ca-ES"/>
-        </w:rPr>
-        <w:t>script CGI, que el reenvia al servidor.</w:t>
+        <w:t xml:space="preserve"> l'usuari omple el camp de comentari. Quan feu clic a Envia, el text es passa a l'escript CGI, que el reenvia al servidor.</w:t>
       </w:r>
     </w:p>
     <w:p>
@@ -1416,8 +1580,12 @@
           <w:lang w:val="ca-ES"/>
         </w:rPr>
       </w:pPr>
-      <w:bookmarkStart w:id="9" w:name="_heading=h.8t0pxihzuwac"/>
-      <w:bookmarkEnd w:id="9"/>
+      <w:r>
+        <w:rPr>
+          <w:lang w:val="ca-ES"/>
+        </w:rPr>
+        <w:t xml:space="preserve">2. </w:t>
+      </w:r>
       <w:r>
         <w:rPr>
           <w:lang w:val="ca-ES"/>
@@ -1453,7 +1621,6 @@
           <w:ilvl w:val="0"/>
           <w:numId w:val="4"/>
         </w:numPr>
-        <w:pBdr/>
         <w:shd w:val="clear" w:fill="auto"/>
         <w:spacing w:lineRule="auto" w:line="259" w:before="0" w:after="0"/>
         <w:ind w:hanging="360" w:left="720" w:right="0"/>
@@ -1575,7 +1742,6 @@
         <w:keepLines w:val="false"/>
         <w:pageBreakBefore w:val="false"/>
         <w:widowControl/>
-        <w:pBdr/>
         <w:shd w:val="clear" w:fill="auto"/>
         <w:spacing w:lineRule="auto" w:line="259" w:before="0" w:after="0"/>
         <w:ind w:hanging="0" w:left="720" w:right="0"/>
@@ -1632,7 +1798,6 @@
           <w:ilvl w:val="0"/>
           <w:numId w:val="4"/>
         </w:numPr>
-        <w:pBdr/>
         <w:shd w:val="clear" w:fill="auto"/>
         <w:spacing w:lineRule="auto" w:line="259" w:before="0" w:after="0"/>
         <w:ind w:hanging="360" w:left="720" w:right="0"/>
@@ -1691,7 +1856,6 @@
         <w:keepLines w:val="false"/>
         <w:pageBreakBefore w:val="false"/>
         <w:widowControl/>
-        <w:pBdr/>
         <w:shd w:val="clear" w:fill="auto"/>
         <w:spacing w:lineRule="auto" w:line="259" w:before="0" w:after="0"/>
         <w:ind w:hanging="0" w:left="720" w:right="0"/>
@@ -1748,7 +1912,6 @@
           <w:ilvl w:val="1"/>
           <w:numId w:val="4"/>
         </w:numPr>
-        <w:pBdr/>
         <w:shd w:val="clear" w:fill="auto"/>
         <w:spacing w:lineRule="auto" w:line="259" w:before="0" w:after="0"/>
         <w:ind w:hanging="360" w:left="1440" w:right="0"/>
@@ -1811,7 +1974,6 @@
           <w:ilvl w:val="1"/>
           <w:numId w:val="4"/>
         </w:numPr>
-        <w:pBdr/>
         <w:shd w:val="clear" w:fill="auto"/>
         <w:spacing w:lineRule="auto" w:line="259" w:before="0" w:after="0"/>
         <w:ind w:hanging="360" w:left="1440" w:right="0"/>
@@ -1874,7 +2036,6 @@
           <w:ilvl w:val="1"/>
           <w:numId w:val="4"/>
         </w:numPr>
-        <w:pBdr/>
         <w:shd w:val="clear" w:fill="auto"/>
         <w:spacing w:lineRule="auto" w:line="259" w:before="0" w:after="0"/>
         <w:ind w:hanging="360" w:left="1440" w:right="0"/>
@@ -1937,7 +2098,6 @@
           <w:ilvl w:val="1"/>
           <w:numId w:val="4"/>
         </w:numPr>
-        <w:pBdr/>
         <w:shd w:val="clear" w:fill="auto"/>
         <w:spacing w:lineRule="auto" w:line="259" w:before="0" w:after="0"/>
         <w:ind w:hanging="360" w:left="1440" w:right="0"/>
@@ -1996,7 +2156,6 @@
         <w:keepLines w:val="false"/>
         <w:pageBreakBefore w:val="false"/>
         <w:widowControl/>
-        <w:pBdr/>
         <w:shd w:val="clear" w:fill="auto"/>
         <w:spacing w:lineRule="auto" w:line="259" w:before="0" w:after="0"/>
         <w:ind w:hanging="0" w:left="1440" w:right="0"/>
@@ -2053,7 +2212,6 @@
           <w:ilvl w:val="0"/>
           <w:numId w:val="4"/>
         </w:numPr>
-        <w:pBdr/>
         <w:shd w:val="clear" w:fill="auto"/>
         <w:spacing w:lineRule="auto" w:line="259" w:before="0" w:after="160"/>
         <w:ind w:hanging="360" w:left="720" w:right="0"/>
@@ -2112,8 +2270,14 @@
           <w:lang w:val="ca-ES"/>
         </w:rPr>
       </w:pPr>
-      <w:bookmarkStart w:id="10" w:name="_heading=h.ja5qyx8143um"/>
-      <w:bookmarkEnd w:id="10"/>
+      <w:bookmarkStart w:id="9" w:name="_heading=h.ja5qyx8143um"/>
+      <w:bookmarkEnd w:id="9"/>
+      <w:r>
+        <w:rPr>
+          <w:lang w:val="ca-ES"/>
+        </w:rPr>
+        <w:t xml:space="preserve">3. </w:t>
+      </w:r>
       <w:r>
         <w:rPr>
           <w:lang w:val="ca-ES"/>
@@ -2252,9 +2416,7 @@
         </w:rPr>
       </w:pPr>
       <w:r>
-        <w:rPr>
-          <w:lang w:val="ca-ES"/>
-        </w:rPr>
+        <w:rPr/>
         <w:drawing>
           <wp:inline distT="0" distB="0" distL="0" distR="0">
             <wp:extent cx="5939790" cy="1275715"/>
@@ -2301,7 +2463,6 @@
         <w:keepLines w:val="false"/>
         <w:pageBreakBefore w:val="false"/>
         <w:widowControl/>
-        <w:pBdr/>
         <w:shd w:val="clear" w:fill="auto"/>
         <w:spacing w:lineRule="auto" w:line="240" w:before="0" w:after="200"/>
         <w:ind w:hanging="0" w:left="0" w:right="0"/>
@@ -2358,9 +2519,7 @@
         </w:rPr>
       </w:pPr>
       <w:r>
-        <w:rPr>
-          <w:lang w:val="ca-ES"/>
-        </w:rPr>
+        <w:rPr/>
         <w:drawing>
           <wp:inline distT="0" distB="0" distL="0" distR="0">
             <wp:extent cx="5939790" cy="4013835"/>
@@ -2407,7 +2566,6 @@
         <w:keepLines w:val="false"/>
         <w:pageBreakBefore w:val="false"/>
         <w:widowControl/>
-        <w:pBdr/>
         <w:shd w:val="clear" w:fill="auto"/>
         <w:spacing w:lineRule="auto" w:line="240" w:before="0" w:after="200"/>
         <w:ind w:hanging="0" w:left="0" w:right="0"/>
@@ -2445,13 +2603,19 @@
           <w:lang w:val="ca-ES"/>
         </w:rPr>
       </w:pPr>
-      <w:bookmarkStart w:id="11" w:name="_heading=h.9a6olofilfff"/>
-      <w:bookmarkEnd w:id="11"/>
+      <w:bookmarkStart w:id="10" w:name="_heading=h.9a6olofilfff"/>
+      <w:bookmarkEnd w:id="10"/>
       <w:r>
         <w:rPr>
           <w:lang w:val="ca-ES"/>
         </w:rPr>
         <w:t xml:space="preserve"> </w:t>
+      </w:r>
+      <w:r>
+        <w:rPr>
+          <w:lang w:val="ca-ES"/>
+        </w:rPr>
+        <w:t xml:space="preserve">4. </w:t>
       </w:r>
       <w:r>
         <w:rPr>
@@ -2488,7 +2652,6 @@
           <w:ilvl w:val="0"/>
           <w:numId w:val="7"/>
         </w:numPr>
-        <w:pBdr/>
         <w:shd w:val="clear" w:fill="auto"/>
         <w:spacing w:lineRule="auto" w:line="259" w:before="0" w:after="0"/>
         <w:ind w:hanging="360" w:left="720" w:right="0"/>
@@ -2552,7 +2715,6 @@
           <w:ilvl w:val="0"/>
           <w:numId w:val="7"/>
         </w:numPr>
-        <w:pBdr/>
         <w:shd w:val="clear" w:fill="auto"/>
         <w:spacing w:lineRule="auto" w:line="259" w:before="0" w:after="0"/>
         <w:ind w:hanging="360" w:left="720" w:right="0"/>
@@ -2616,7 +2778,6 @@
           <w:ilvl w:val="0"/>
           <w:numId w:val="7"/>
         </w:numPr>
-        <w:pBdr/>
         <w:shd w:val="clear" w:fill="auto"/>
         <w:spacing w:lineRule="auto" w:line="259" w:before="0" w:after="0"/>
         <w:ind w:hanging="360" w:left="720" w:right="0"/>
@@ -2680,7 +2841,6 @@
           <w:ilvl w:val="0"/>
           <w:numId w:val="7"/>
         </w:numPr>
-        <w:pBdr/>
         <w:shd w:val="clear" w:fill="auto"/>
         <w:spacing w:lineRule="auto" w:line="259" w:before="0" w:after="0"/>
         <w:ind w:hanging="360" w:left="720" w:right="0"/>
@@ -2744,7 +2904,6 @@
           <w:ilvl w:val="0"/>
           <w:numId w:val="7"/>
         </w:numPr>
-        <w:pBdr/>
         <w:shd w:val="clear" w:fill="auto"/>
         <w:spacing w:lineRule="auto" w:line="259" w:before="0" w:after="160"/>
         <w:ind w:hanging="360" w:left="720" w:right="0"/>
@@ -2814,9 +2973,7 @@
         <w:br/>
       </w:r>
       <w:r>
-        <w:rPr>
-          <w:lang w:val="ca-ES"/>
-        </w:rPr>
+        <w:rPr/>
         <w:drawing>
           <wp:inline distT="0" distB="0" distL="0" distR="0">
             <wp:extent cx="5939790" cy="3769995"/>
@@ -2863,64 +3020,70 @@
           <w:lang w:val="ca-ES"/>
         </w:rPr>
       </w:pPr>
-      <w:bookmarkStart w:id="12" w:name="_heading=h.l5t9vs7s1dhf"/>
+      <w:bookmarkStart w:id="11" w:name="_heading=h.l5t9vs7s1dhf"/>
+      <w:bookmarkEnd w:id="11"/>
+      <w:r>
+        <w:rPr>
+          <w:lang w:val="ca-ES"/>
+        </w:rPr>
+        <w:t xml:space="preserve">5. </w:t>
+      </w:r>
+      <w:r>
+        <w:rPr>
+          <w:lang w:val="ca-ES"/>
+        </w:rPr>
+        <w:t xml:space="preserve"> Què és PHP-FPM diferència PHP en Apache</w:t>
+      </w:r>
+    </w:p>
+    <w:p>
+      <w:pPr>
+        <w:pStyle w:val="normal1"/>
+        <w:rPr>
+          <w:lang w:val="ca-ES"/>
+        </w:rPr>
+      </w:pPr>
+      <w:r>
+        <w:rPr>
+          <w:rFonts w:eastAsia="Arial" w:cs="Arial" w:ascii="Arial" w:hAnsi="Arial"/>
+          <w:sz w:val="24"/>
+          <w:szCs w:val="24"/>
+          <w:lang w:val="ca-ES"/>
+        </w:rPr>
+        <w:t>PHP-FPM és una implementació alternativa de PHP FastCGI que millora la seguretat d'una banda i millora el rendiment de les aplicacions PHP de l'altra.</w:t>
+      </w:r>
+    </w:p>
+    <w:p>
+      <w:pPr>
+        <w:pStyle w:val="normal1"/>
+        <w:rPr>
+          <w:lang w:val="ca-ES"/>
+        </w:rPr>
+      </w:pPr>
+      <w:r>
+        <w:rPr>
+          <w:rFonts w:eastAsia="Arial" w:cs="Arial" w:ascii="Arial" w:hAnsi="Arial"/>
+          <w:sz w:val="24"/>
+          <w:szCs w:val="24"/>
+          <w:lang w:val="ca-ES"/>
+        </w:rPr>
+        <w:t>PHP-FPM ofereix un rendiment superior i una millor gestió de recursos que mod_php, el que el fa ideal per a entorns amb un trànsit elevat o requisits d'alt rendiment.</w:t>
+      </w:r>
+    </w:p>
+    <w:p>
+      <w:pPr>
+        <w:pStyle w:val="Heading2"/>
+        <w:rPr>
+          <w:lang w:val="ca-ES"/>
+        </w:rPr>
+      </w:pPr>
+      <w:bookmarkStart w:id="12" w:name="_heading=h.8hoew06y8oe3"/>
       <w:bookmarkEnd w:id="12"/>
       <w:r>
         <w:rPr>
           <w:lang w:val="ca-ES"/>
         </w:rPr>
-        <w:t xml:space="preserve"> </w:t>
-      </w:r>
-      <w:r>
-        <w:rPr>
-          <w:lang w:val="ca-ES"/>
-        </w:rPr>
-        <w:t>Què és PHP-FPM diferència PHP en Apache</w:t>
-      </w:r>
-    </w:p>
-    <w:p>
-      <w:pPr>
-        <w:pStyle w:val="normal1"/>
-        <w:rPr>
-          <w:lang w:val="ca-ES"/>
-        </w:rPr>
-      </w:pPr>
-      <w:r>
-        <w:rPr>
-          <w:rFonts w:eastAsia="Arial" w:cs="Arial" w:ascii="Arial" w:hAnsi="Arial"/>
-          <w:sz w:val="24"/>
-          <w:szCs w:val="24"/>
-          <w:lang w:val="ca-ES"/>
-        </w:rPr>
-        <w:t>PHP-FPM és una implementació alternativa de PHP FastCGI que millora la seguretat d'una banda i millora el rendiment de les aplicacions PHP de l'altra.</w:t>
-      </w:r>
-    </w:p>
-    <w:p>
-      <w:pPr>
-        <w:pStyle w:val="normal1"/>
-        <w:rPr>
-          <w:lang w:val="ca-ES"/>
-        </w:rPr>
-      </w:pPr>
-      <w:r>
-        <w:rPr>
-          <w:rFonts w:eastAsia="Arial" w:cs="Arial" w:ascii="Arial" w:hAnsi="Arial"/>
-          <w:sz w:val="24"/>
-          <w:szCs w:val="24"/>
-          <w:lang w:val="ca-ES"/>
-        </w:rPr>
-        <w:t>PHP-FPM ofereix un rendiment superior i una millor gestió de recursos que mod_php, el que el fa ideal per a entorns amb un trànsit elevat o requisits d'alt rendiment.</w:t>
-      </w:r>
-    </w:p>
-    <w:p>
-      <w:pPr>
-        <w:pStyle w:val="Heading2"/>
-        <w:rPr>
-          <w:lang w:val="ca-ES"/>
-        </w:rPr>
-      </w:pPr>
-      <w:bookmarkStart w:id="13" w:name="_heading=h.8hoew06y8oe3"/>
-      <w:bookmarkEnd w:id="13"/>
+        <w:t xml:space="preserve">6. </w:t>
+      </w:r>
       <w:r>
         <w:rPr>
           <w:lang w:val="ca-ES"/>
@@ -2939,7 +3102,6 @@
           <w:ilvl w:val="0"/>
           <w:numId w:val="6"/>
         </w:numPr>
-        <w:pBdr/>
         <w:shd w:val="clear" w:fill="auto"/>
         <w:spacing w:lineRule="auto" w:line="259" w:before="0" w:after="0"/>
         <w:ind w:hanging="360" w:left="720" w:right="0"/>
@@ -2981,7 +3143,6 @@
           <w:ilvl w:val="0"/>
           <w:numId w:val="6"/>
         </w:numPr>
-        <w:pBdr/>
         <w:shd w:val="clear" w:fill="auto"/>
         <w:spacing w:lineRule="auto" w:line="259" w:before="0" w:after="0"/>
         <w:ind w:hanging="360" w:left="720" w:right="0"/>
@@ -3023,7 +3184,6 @@
           <w:ilvl w:val="0"/>
           <w:numId w:val="6"/>
         </w:numPr>
-        <w:pBdr/>
         <w:shd w:val="clear" w:fill="auto"/>
         <w:spacing w:lineRule="auto" w:line="259" w:before="0" w:after="0"/>
         <w:ind w:hanging="360" w:left="720" w:right="0"/>
@@ -3065,7 +3225,6 @@
           <w:ilvl w:val="0"/>
           <w:numId w:val="6"/>
         </w:numPr>
-        <w:pBdr/>
         <w:shd w:val="clear" w:fill="auto"/>
         <w:spacing w:lineRule="auto" w:line="259" w:before="0" w:after="0"/>
         <w:ind w:hanging="360" w:left="720" w:right="0"/>
@@ -3107,7 +3266,6 @@
           <w:ilvl w:val="0"/>
           <w:numId w:val="6"/>
         </w:numPr>
-        <w:pBdr/>
         <w:shd w:val="clear" w:fill="auto"/>
         <w:spacing w:lineRule="auto" w:line="259" w:before="0" w:after="0"/>
         <w:ind w:hanging="360" w:left="720" w:right="0"/>
@@ -3149,7 +3307,6 @@
           <w:ilvl w:val="0"/>
           <w:numId w:val="6"/>
         </w:numPr>
-        <w:pBdr/>
         <w:shd w:val="clear" w:fill="auto"/>
         <w:spacing w:lineRule="auto" w:line="259" w:before="0" w:after="0"/>
         <w:ind w:hanging="360" w:left="720" w:right="0"/>
@@ -3191,7 +3348,6 @@
           <w:ilvl w:val="0"/>
           <w:numId w:val="6"/>
         </w:numPr>
-        <w:pBdr/>
         <w:shd w:val="clear" w:fill="auto"/>
         <w:spacing w:lineRule="auto" w:line="259" w:before="0" w:after="160"/>
         <w:ind w:hanging="360" w:left="720" w:right="0"/>
@@ -3231,9 +3387,7 @@
         </w:rPr>
       </w:pPr>
       <w:r>
-        <w:rPr>
-          <w:lang w:val="ca-ES"/>
-        </w:rPr>
+        <w:rPr/>
         <w:drawing>
           <wp:inline distT="0" distB="0" distL="0" distR="0">
             <wp:extent cx="4143375" cy="619125"/>
@@ -3280,7 +3434,6 @@
         <w:keepLines w:val="false"/>
         <w:pageBreakBefore w:val="false"/>
         <w:widowControl/>
-        <w:pBdr/>
         <w:shd w:val="clear" w:fill="auto"/>
         <w:spacing w:lineRule="auto" w:line="240" w:before="0" w:after="200"/>
         <w:ind w:hanging="0" w:left="0" w:right="0"/>
@@ -3320,9 +3473,7 @@
         </w:rPr>
       </w:pPr>
       <w:r>
-        <w:rPr>
-          <w:lang w:val="ca-ES"/>
-        </w:rPr>
+        <w:rPr/>
         <w:drawing>
           <wp:inline distT="0" distB="0" distL="0" distR="0">
             <wp:extent cx="2514600" cy="619125"/>
@@ -3369,7 +3520,6 @@
         <w:keepLines w:val="false"/>
         <w:pageBreakBefore w:val="false"/>
         <w:widowControl/>
-        <w:pBdr/>
         <w:shd w:val="clear" w:fill="auto"/>
         <w:spacing w:lineRule="auto" w:line="240" w:before="0" w:after="200"/>
         <w:ind w:hanging="0" w:left="0" w:right="0"/>
@@ -3407,8 +3557,14 @@
           <w:lang w:val="ca-ES"/>
         </w:rPr>
       </w:pPr>
-      <w:bookmarkStart w:id="14" w:name="_heading=h.aostrz81xrn"/>
-      <w:bookmarkEnd w:id="14"/>
+      <w:bookmarkStart w:id="13" w:name="_heading=h.aostrz81xrn"/>
+      <w:bookmarkEnd w:id="13"/>
+      <w:r>
+        <w:rPr>
+          <w:lang w:val="ca-ES"/>
+        </w:rPr>
+        <w:t xml:space="preserve">7. </w:t>
+      </w:r>
       <w:r>
         <w:rPr>
           <w:lang w:val="ca-ES"/>
@@ -3427,7 +3583,6 @@
           <w:ilvl w:val="0"/>
           <w:numId w:val="5"/>
         </w:numPr>
-        <w:pBdr/>
         <w:shd w:val="clear" w:fill="auto"/>
         <w:spacing w:lineRule="auto" w:line="259" w:before="0" w:after="0"/>
         <w:ind w:hanging="360" w:left="720" w:right="0"/>
@@ -3465,7 +3620,6 @@
         <w:keepLines w:val="false"/>
         <w:pageBreakBefore w:val="false"/>
         <w:widowControl/>
-        <w:pBdr/>
         <w:shd w:val="clear" w:fill="auto"/>
         <w:spacing w:lineRule="auto" w:line="259" w:before="0" w:after="0"/>
         <w:ind w:hanging="0" w:left="720" w:right="0"/>
@@ -3522,7 +3676,6 @@
           <w:ilvl w:val="0"/>
           <w:numId w:val="5"/>
         </w:numPr>
-        <w:pBdr/>
         <w:shd w:val="clear" w:fill="auto"/>
         <w:spacing w:lineRule="auto" w:line="259" w:before="0" w:after="160"/>
         <w:ind w:hanging="360" w:left="720" w:right="0"/>
@@ -4806,6 +4959,7 @@
     <w:qFormat/>
     <w:pPr>
       <w:widowControl/>
+      <w:suppressAutoHyphens w:val="true"/>
       <w:bidi w:val="0"/>
       <w:spacing w:lineRule="auto" w:line="259" w:before="0" w:after="160"/>
       <w:jc w:val="left"/>
@@ -5039,6 +5193,7 @@
     <w:qFormat/>
     <w:pPr>
       <w:widowControl/>
+      <w:suppressAutoHyphens w:val="true"/>
       <w:bidi w:val="0"/>
       <w:spacing w:lineRule="auto" w:line="259" w:before="0" w:after="160"/>
       <w:jc w:val="left"/>

</xml_diff>